<commit_message>
starting to testing input handler class
</commit_message>
<xml_diff>
--- a/excercise.docx
+++ b/excercise.docx
@@ -1423,35 +1423,25 @@
         <w:rPr>
           <w:rtl/>
         </w:rPr>
-        <w:t xml:space="preserve">ברור שעליכם לחשוב על תכנון ראוי שיתאים לקוד הקיים כדי לאפשר לו להתקמפל ולרוץ באופן </w:t>
-      </w:r>
-      <w:proofErr w:type="spellStart"/>
-      <w:r>
-        <w:rPr>
-          <w:rtl/>
-        </w:rPr>
-        <w:t>תקין,אולם</w:t>
-      </w:r>
-      <w:proofErr w:type="spellEnd"/>
-      <w:r>
-        <w:rPr>
-          <w:rtl/>
-        </w:rPr>
-        <w:t xml:space="preserve"> חשוב שלא תצמצמו ואף תשנו מבנים במקרה הצורך. אולי כדאי לחשוב על מחלקות </w:t>
-      </w:r>
-      <w:proofErr w:type="spellStart"/>
-      <w:r>
-        <w:rPr>
-          <w:rtl/>
-        </w:rPr>
-        <w:t>חדשותשיעטפו</w:t>
-      </w:r>
-      <w:proofErr w:type="spellEnd"/>
-      <w:r>
-        <w:rPr>
-          <w:rtl/>
-        </w:rPr>
-        <w:t xml:space="preserve"> אזורים בקוד ויעשו את הטיפול בשגיאות קל יותר.</w:t>
+        <w:t>ברור שעליכם לחשוב על תכנון ראוי שיתאים לקוד הקיים כדי לאפשר לו להתקמפל ולרוץ באופן תקין,</w:t>
+      </w:r>
+      <w:r>
+        <w:t xml:space="preserve"> </w:t>
+      </w:r>
+      <w:r>
+        <w:rPr>
+          <w:rtl/>
+        </w:rPr>
+        <w:t>אולם חשוב שלא תצמצמו ואף תשנו מבנים במקרה הצורך. אולי כדאי לחשוב על מחלקות חדשות</w:t>
+      </w:r>
+      <w:r>
+        <w:t xml:space="preserve"> </w:t>
+      </w:r>
+      <w:r>
+        <w:rPr>
+          <w:rtl/>
+        </w:rPr>
+        <w:t>שיעטפו אזורים בקוד ויעשו את הטיפול בשגיאות קל יותר.</w:t>
       </w:r>
     </w:p>
     <w:p>

</xml_diff>